<commit_message>
Added first few pages
</commit_message>
<xml_diff>
--- a/The Lost legion-Terran book one.docx
+++ b/The Lost legion-Terran book one.docx
@@ -77,33 +77,33 @@
           <w:sz w:val="22"/>
           <w:shd w:fill="auto" w:val="clear"/>
         </w:rPr>
-        <w:t xml:space="preserve">For two and a half thousand years we have been an Empire and now they wih to rip that away from us. When you are faced with an impossible decision, we have to pick the lesser of two evils.</w:t>
-      </w:r>
-    </w:p>
-    <w:p>
-      <w:pPr>
-        <w:spacing w:before="0" w:after="0" w:line="240"/>
-        <w:ind w:right="0" w:left="0" w:firstLine="0"/>
-        <w:jc w:val="both"/>
-        <w:rPr>
-          <w:rFonts w:ascii="Calibri" w:hAnsi="Calibri" w:cs="Calibri" w:eastAsia="Calibri"/>
-          <w:color w:val="auto"/>
-          <w:spacing w:val="0"/>
-          <w:position w:val="0"/>
-          <w:sz w:val="22"/>
-          <w:shd w:fill="auto" w:val="clear"/>
-        </w:rPr>
-      </w:pPr>
-      <w:r>
-        <w:rPr>
-          <w:rFonts w:ascii="Calibri" w:hAnsi="Calibri" w:cs="Calibri" w:eastAsia="Calibri"/>
-          <w:color w:val="auto"/>
-          <w:spacing w:val="0"/>
-          <w:position w:val="0"/>
-          <w:sz w:val="22"/>
-          <w:shd w:fill="auto" w:val="clear"/>
-        </w:rPr>
-        <w:t xml:space="preserve">That is what this war is, Evil.</w:t>
+        <w:t xml:space="preserve">For two and a half thousand years we have been an Empire and now they wish to rip that away from us. When you are faced with an impossible decision, we have to pick the lesser of two evils.</w:t>
+      </w:r>
+    </w:p>
+    <w:p>
+      <w:pPr>
+        <w:spacing w:before="0" w:after="0" w:line="240"/>
+        <w:ind w:right="0" w:left="0" w:firstLine="0"/>
+        <w:jc w:val="both"/>
+        <w:rPr>
+          <w:rFonts w:ascii="Calibri" w:hAnsi="Calibri" w:cs="Calibri" w:eastAsia="Calibri"/>
+          <w:color w:val="auto"/>
+          <w:spacing w:val="0"/>
+          <w:position w:val="0"/>
+          <w:sz w:val="22"/>
+          <w:shd w:fill="auto" w:val="clear"/>
+        </w:rPr>
+      </w:pPr>
+      <w:r>
+        <w:rPr>
+          <w:rFonts w:ascii="Calibri" w:hAnsi="Calibri" w:cs="Calibri" w:eastAsia="Calibri"/>
+          <w:color w:val="auto"/>
+          <w:spacing w:val="0"/>
+          <w:position w:val="0"/>
+          <w:sz w:val="22"/>
+          <w:shd w:fill="auto" w:val="clear"/>
+        </w:rPr>
+        <w:t xml:space="preserve">This is what this war is, Evil.</w:t>
       </w:r>
     </w:p>
     <w:p>

</xml_diff>